<commit_message>
UI added and modified readme
</commit_message>
<xml_diff>
--- a/README.docx
+++ b/README.docx
@@ -32,11 +32,9 @@
           <w:numId w:val="1"/>
         </w:numPr>
       </w:pPr>
-      <w:proofErr w:type="spellStart"/>
       <w:r>
         <w:t>MySQL</w:t>
       </w:r>
-      <w:proofErr w:type="spellEnd"/>
     </w:p>
     <w:p>
       <w:pPr>
@@ -91,15 +89,7 @@
         <w:pStyle w:val="ListParagraph"/>
       </w:pPr>
       <w:r>
-        <w:t xml:space="preserve">Execute the below URL using </w:t>
-      </w:r>
-      <w:proofErr w:type="spellStart"/>
-      <w:r>
-        <w:t>cURL</w:t>
-      </w:r>
-      <w:proofErr w:type="spellEnd"/>
-      <w:r>
-        <w:t xml:space="preserve"> or HTTP:</w:t>
+        <w:t>Execute the below URL using cURL or HTTP:</w:t>
       </w:r>
     </w:p>
     <w:p>
@@ -113,7 +103,13 @@
         <w:t>example.com</w:t>
       </w:r>
       <w:r>
-        <w:t>/company/add?id=0&amp;name=ZCOM&amp;address=Banasree&amp;city=Dhaka&amp;country=BD&amp;phone=01712150289&amp;email=&amp;director=zahid,raid</w:t>
+        <w:t>/</w:t>
+      </w:r>
+      <w:r>
+        <w:t>zapp/</w:t>
+      </w:r>
+      <w:r>
+        <w:t>company/add?id=0&amp;name=ZCOM&amp;address=Banasree&amp;city=Dhaka&amp;country=BD&amp;phone=01712150289&amp;email=&amp;director=zahid,raid</w:t>
       </w:r>
     </w:p>
     <w:p>
@@ -224,11 +220,9 @@
               <w:pStyle w:val="ListParagraph"/>
               <w:ind w:left="0"/>
             </w:pPr>
-            <w:proofErr w:type="spellStart"/>
             <w:r>
               <w:t>int</w:t>
             </w:r>
-            <w:proofErr w:type="spellEnd"/>
           </w:p>
         </w:tc>
         <w:tc>
@@ -456,10 +450,7 @@
               <w:ind w:left="0"/>
             </w:pPr>
             <w:r>
-              <w:t>City</w:t>
-            </w:r>
-            <w:r>
-              <w:t xml:space="preserve"> of the company will go here.</w:t>
+              <w:t>City of the company will go here.</w:t>
             </w:r>
           </w:p>
           <w:p>
@@ -477,10 +468,7 @@
               <w:ind w:left="0"/>
             </w:pPr>
             <w:r>
-              <w:t>Max length=</w:t>
-            </w:r>
-            <w:r>
-              <w:t>100</w:t>
+              <w:t>Max length=100</w:t>
             </w:r>
           </w:p>
         </w:tc>
@@ -620,10 +608,7 @@
               <w:t>ountry</w:t>
             </w:r>
             <w:r>
-              <w:t xml:space="preserve"> </w:t>
-            </w:r>
-            <w:r>
-              <w:t>of the company will go here.</w:t>
+              <w:t xml:space="preserve"> of the company will go here.</w:t>
             </w:r>
           </w:p>
           <w:p>
@@ -699,10 +684,7 @@
               <w:ind w:left="0"/>
             </w:pPr>
             <w:r>
-              <w:t xml:space="preserve">Phone number </w:t>
-            </w:r>
-            <w:r>
-              <w:t>of the company will go here.</w:t>
+              <w:t>Phone number of the company will go here.</w:t>
             </w:r>
           </w:p>
         </w:tc>
@@ -718,10 +700,7 @@
               <w:ind w:left="0"/>
             </w:pPr>
             <w:r>
-              <w:t>e</w:t>
-            </w:r>
-            <w:r>
-              <w:t>mail</w:t>
+              <w:t>email</w:t>
             </w:r>
           </w:p>
         </w:tc>
@@ -763,10 +742,7 @@
               <w:ind w:left="0"/>
             </w:pPr>
             <w:r>
-              <w:t xml:space="preserve">Email number </w:t>
-            </w:r>
-            <w:r>
-              <w:t>of the company will go here.</w:t>
+              <w:t>Email number of the company will go here.</w:t>
             </w:r>
           </w:p>
         </w:tc>
@@ -868,26 +844,10 @@
         <w:t xml:space="preserve">,"message":" </w:t>
       </w:r>
       <w:r>
-        <w:t xml:space="preserve">Operation </w:t>
-      </w:r>
-      <w:proofErr w:type="spellStart"/>
-      <w:r>
-        <w:t>Success</w:t>
-      </w:r>
-      <w:r>
-        <w:t>","detail</w:t>
-      </w:r>
-      <w:proofErr w:type="spellEnd"/>
-      <w:r>
-        <w:t>"</w:t>
-      </w:r>
-      <w:proofErr w:type="gramStart"/>
-      <w:r>
-        <w:t>:null</w:t>
-      </w:r>
-      <w:proofErr w:type="gramEnd"/>
-      <w:r>
-        <w:t>}</w:t>
+        <w:t>Operation Success</w:t>
+      </w:r>
+      <w:r>
+        <w:t>","detail":null}</w:t>
       </w:r>
     </w:p>
     <w:p>
@@ -902,26 +862,10 @@
         <w:t>,"message":"I</w:t>
       </w:r>
       <w:r>
-        <w:t xml:space="preserve">nput </w:t>
-      </w:r>
-      <w:proofErr w:type="spellStart"/>
-      <w:r>
-        <w:t>Error</w:t>
-      </w:r>
-      <w:r>
-        <w:t>","detail</w:t>
-      </w:r>
-      <w:proofErr w:type="spellEnd"/>
-      <w:r>
-        <w:t>"</w:t>
-      </w:r>
-      <w:proofErr w:type="gramStart"/>
-      <w:r>
-        <w:t>:null</w:t>
-      </w:r>
-      <w:proofErr w:type="gramEnd"/>
-      <w:r>
-        <w:t>}</w:t>
+        <w:t>nput Error</w:t>
+      </w:r>
+      <w:r>
+        <w:t>","detail":null}</w:t>
       </w:r>
     </w:p>
     <w:p>
@@ -930,23 +874,7 @@
         <w:ind w:left="720"/>
       </w:pPr>
       <w:r>
-        <w:t xml:space="preserve">{"code":3,"message":"ID does not </w:t>
-      </w:r>
-      <w:proofErr w:type="spellStart"/>
-      <w:r>
-        <w:t>exist","detail</w:t>
-      </w:r>
-      <w:proofErr w:type="spellEnd"/>
-      <w:r>
-        <w:t>"</w:t>
-      </w:r>
-      <w:proofErr w:type="gramStart"/>
-      <w:r>
-        <w:t>:null</w:t>
-      </w:r>
-      <w:proofErr w:type="gramEnd"/>
-      <w:r>
-        <w:t>}</w:t>
+        <w:t>{"code":3,"message":"ID does not exist","detail":null}</w:t>
       </w:r>
     </w:p>
     <w:p>
@@ -1194,10 +1122,7 @@
               <w:ind w:left="0"/>
             </w:pPr>
             <w:r>
-              <w:t xml:space="preserve">For update </w:t>
-            </w:r>
-            <w:r>
-              <w:t>when given ID does not exist to database</w:t>
+              <w:t>For update when given ID does not exist to database</w:t>
             </w:r>
           </w:p>
         </w:tc>
@@ -1237,15 +1162,7 @@
         <w:ind w:left="360" w:firstLine="360"/>
       </w:pPr>
       <w:r>
-        <w:t xml:space="preserve">Execute the below URL using </w:t>
-      </w:r>
-      <w:proofErr w:type="spellStart"/>
-      <w:r>
-        <w:t>cURL</w:t>
-      </w:r>
-      <w:proofErr w:type="spellEnd"/>
-      <w:r>
-        <w:t xml:space="preserve"> or HTTP:</w:t>
+        <w:t>Execute the below URL using cURL or HTTP:</w:t>
       </w:r>
     </w:p>
     <w:p>
@@ -1256,7 +1173,7 @@
         <w:t>http://example.com</w:t>
       </w:r>
       <w:r>
-        <w:t>/company</w:t>
+        <w:t>/zapp/company</w:t>
       </w:r>
     </w:p>
     <w:p>
@@ -1381,15 +1298,7 @@
         <w:ind w:left="360" w:firstLine="360"/>
       </w:pPr>
       <w:r>
-        <w:t xml:space="preserve">Execute the below URL using </w:t>
-      </w:r>
-      <w:proofErr w:type="spellStart"/>
-      <w:r>
-        <w:t>cURL</w:t>
-      </w:r>
-      <w:proofErr w:type="spellEnd"/>
-      <w:r>
-        <w:t xml:space="preserve"> or HTTP:</w:t>
+        <w:t>Execute the below URL using cURL or HTTP:</w:t>
       </w:r>
     </w:p>
     <w:p>
@@ -1397,7 +1306,13 @@
         <w:ind w:left="360" w:firstLine="360"/>
       </w:pPr>
       <w:r>
-        <w:t>http://example.com/detail/company_id</w:t>
+        <w:t>http://example.com/</w:t>
+      </w:r>
+      <w:r>
+        <w:t>zapp/</w:t>
+      </w:r>
+      <w:r>
+        <w:t>detail/company_id</w:t>
       </w:r>
     </w:p>
     <w:p>
@@ -1408,7 +1323,13 @@
         <w:t xml:space="preserve">Example: </w:t>
       </w:r>
       <w:r>
-        <w:t>http://example.com/detail/10</w:t>
+        <w:t>http://example.com/</w:t>
+      </w:r>
+      <w:r>
+        <w:t>zapp/</w:t>
+      </w:r>
+      <w:r>
+        <w:t>detail/10</w:t>
       </w:r>
     </w:p>
     <w:p>
@@ -1434,23 +1355,7 @@
         <w:ind w:left="720"/>
       </w:pPr>
       <w:r>
-        <w:t xml:space="preserve">{"code":3,"message":"ID does not </w:t>
-      </w:r>
-      <w:proofErr w:type="spellStart"/>
-      <w:r>
-        <w:t>exist","detail</w:t>
-      </w:r>
-      <w:proofErr w:type="spellEnd"/>
-      <w:r>
-        <w:t>"</w:t>
-      </w:r>
-      <w:proofErr w:type="gramStart"/>
-      <w:r>
-        <w:t>:null</w:t>
-      </w:r>
-      <w:proofErr w:type="gramEnd"/>
-      <w:r>
-        <w:t>}</w:t>
+        <w:t>{"code":3,"message":"ID does not exist","detail":null}</w:t>
       </w:r>
     </w:p>
     <w:p>
@@ -1582,10 +1487,7 @@
               <w:ind w:left="0"/>
             </w:pPr>
             <w:r>
-              <w:t xml:space="preserve">When </w:t>
-            </w:r>
-            <w:r>
-              <w:t>given ID exist to database</w:t>
+              <w:t>When given ID exist to database</w:t>
             </w:r>
           </w:p>
         </w:tc>
@@ -1693,15 +1595,7 @@
         <w:pStyle w:val="ListParagraph"/>
       </w:pPr>
       <w:r>
-        <w:t xml:space="preserve">Execute the below URL using </w:t>
-      </w:r>
-      <w:proofErr w:type="spellStart"/>
-      <w:r>
-        <w:t>cURL</w:t>
-      </w:r>
-      <w:proofErr w:type="spellEnd"/>
-      <w:r>
-        <w:t xml:space="preserve"> or HTTP:</w:t>
+        <w:t>Execute the below URL using cURL or HTTP:</w:t>
       </w:r>
     </w:p>
     <w:p>
@@ -1712,16 +1606,14 @@
         <w:t>http://example.com/</w:t>
       </w:r>
       <w:r>
-        <w:t xml:space="preserve"> remove</w:t>
-      </w:r>
-      <w:r>
-        <w:t>/</w:t>
-      </w:r>
-      <w:proofErr w:type="spellStart"/>
-      <w:r>
-        <w:t>company_id</w:t>
-      </w:r>
-      <w:proofErr w:type="spellEnd"/>
+        <w:t>zapp/</w:t>
+      </w:r>
+      <w:r>
+        <w:t>remove</w:t>
+      </w:r>
+      <w:r>
+        <w:t>/company_id</w:t>
+      </w:r>
       <w:r>
         <w:t xml:space="preserve"> </w:t>
       </w:r>
@@ -1735,6 +1627,9 @@
       </w:r>
       <w:r>
         <w:t>http://example.com/</w:t>
+      </w:r>
+      <w:r>
+        <w:t>zapp/</w:t>
       </w:r>
       <w:r>
         <w:t>remove</w:t>
@@ -1760,23 +1655,7 @@
         <w:ind w:left="720"/>
       </w:pPr>
       <w:r>
-        <w:t xml:space="preserve">{"code":2,"message":"Delete </w:t>
-      </w:r>
-      <w:proofErr w:type="spellStart"/>
-      <w:r>
-        <w:t>Success","detail</w:t>
-      </w:r>
-      <w:proofErr w:type="spellEnd"/>
-      <w:r>
-        <w:t>"</w:t>
-      </w:r>
-      <w:proofErr w:type="gramStart"/>
-      <w:r>
-        <w:t>:null</w:t>
-      </w:r>
-      <w:proofErr w:type="gramEnd"/>
-      <w:r>
-        <w:t>}</w:t>
+        <w:t>{"code":2,"message":"Delete Success","detail":null}</w:t>
       </w:r>
     </w:p>
     <w:p>
@@ -1785,23 +1664,7 @@
         <w:ind w:left="720"/>
       </w:pPr>
       <w:r>
-        <w:t xml:space="preserve">{"code":3,"message":"ID does not </w:t>
-      </w:r>
-      <w:proofErr w:type="spellStart"/>
-      <w:r>
-        <w:t>exist","detail</w:t>
-      </w:r>
-      <w:proofErr w:type="spellEnd"/>
-      <w:r>
-        <w:t>"</w:t>
-      </w:r>
-      <w:proofErr w:type="gramStart"/>
-      <w:r>
-        <w:t>:null</w:t>
-      </w:r>
-      <w:proofErr w:type="gramEnd"/>
-      <w:r>
-        <w:t>}</w:t>
+        <w:t>{"code":3,"message":"ID does not exist","detail":null}</w:t>
       </w:r>
     </w:p>
     <w:p>
@@ -2215,15 +2078,7 @@
         <w:t>company.sql</w:t>
       </w:r>
       <w:r>
-        <w:t xml:space="preserve"> from </w:t>
-      </w:r>
-      <w:proofErr w:type="spellStart"/>
-      <w:r>
-        <w:t>companyapp</w:t>
-      </w:r>
-      <w:proofErr w:type="spellEnd"/>
-      <w:r>
-        <w:t>.</w:t>
+        <w:t xml:space="preserve"> from companyapp.</w:t>
       </w:r>
     </w:p>
     <w:p>
@@ -2233,15 +2088,7 @@
     </w:p>
     <w:p>
       <w:r>
-        <w:t xml:space="preserve">Place the other contents from </w:t>
-      </w:r>
-      <w:proofErr w:type="spellStart"/>
-      <w:r>
-        <w:t>companyapp</w:t>
-      </w:r>
-      <w:proofErr w:type="spellEnd"/>
-      <w:r>
-        <w:t xml:space="preserve"> to your server root.</w:t>
+        <w:t>Place the companyapp folder to your server root.</w:t>
       </w:r>
     </w:p>
     <w:p>
@@ -2251,34 +2098,7 @@
     </w:p>
     <w:p>
       <w:r>
-        <w:t xml:space="preserve">Add jar files from </w:t>
-      </w:r>
-      <w:proofErr w:type="spellStart"/>
-      <w:r>
-        <w:t>companyapp</w:t>
-      </w:r>
-      <w:proofErr w:type="spellEnd"/>
-      <w:r>
-        <w:t>/</w:t>
-      </w:r>
-      <w:proofErr w:type="spellStart"/>
-      <w:r>
-        <w:t>src</w:t>
-      </w:r>
-      <w:proofErr w:type="spellEnd"/>
-      <w:r>
-        <w:t>/main/</w:t>
-      </w:r>
-      <w:proofErr w:type="spellStart"/>
-      <w:r>
-        <w:t>webapp</w:t>
-      </w:r>
-      <w:proofErr w:type="spellEnd"/>
-      <w:r>
-        <w:t>/WEB-INF/lib</w:t>
-      </w:r>
-      <w:r>
-        <w:t xml:space="preserve"> folder.</w:t>
+        <w:t>Add jar files from companyapp/src/main/webapp/WEB-INF/lib folder.</w:t>
       </w:r>
     </w:p>
     <w:p>
@@ -2288,39 +2108,7 @@
     </w:p>
     <w:p>
       <w:r>
-        <w:t xml:space="preserve">Change database information from </w:t>
-      </w:r>
-      <w:proofErr w:type="spellStart"/>
-      <w:r>
-        <w:t>companyapp</w:t>
-      </w:r>
-      <w:proofErr w:type="spellEnd"/>
-      <w:r>
-        <w:t>/</w:t>
-      </w:r>
-      <w:proofErr w:type="spellStart"/>
-      <w:r>
-        <w:t>src</w:t>
-      </w:r>
-      <w:proofErr w:type="spellEnd"/>
-      <w:r>
-        <w:t>/main/</w:t>
-      </w:r>
-      <w:proofErr w:type="spellStart"/>
-      <w:r>
-        <w:t>webapp</w:t>
-      </w:r>
-      <w:proofErr w:type="spellEnd"/>
-      <w:r>
-        <w:t>/WEB-INF/spring/</w:t>
-      </w:r>
-      <w:proofErr w:type="spellStart"/>
-      <w:r>
-        <w:t>appServlet</w:t>
-      </w:r>
-      <w:proofErr w:type="spellEnd"/>
-      <w:r>
-        <w:t>/</w:t>
+        <w:t>Change database information from companyapp/src/main/webapp/WEB-INF/spring/appServlet/</w:t>
       </w:r>
       <w:r>
         <w:t xml:space="preserve"> servlet-context.xml</w:t>
@@ -2348,7 +2136,6 @@
         </w:rPr>
         <w:t>&lt;</w:t>
       </w:r>
-      <w:proofErr w:type="spellStart"/>
       <w:r>
         <w:rPr>
           <w:rFonts w:ascii="Consolas" w:hAnsi="Consolas" w:cs="Consolas"/>
@@ -2357,21 +2144,8 @@
           <w:szCs w:val="20"/>
           <w:highlight w:val="lightGray"/>
         </w:rPr>
-        <w:t>beans</w:t>
-      </w:r>
-      <w:proofErr w:type="gramStart"/>
-      <w:r>
-        <w:rPr>
-          <w:rFonts w:ascii="Consolas" w:hAnsi="Consolas" w:cs="Consolas"/>
-          <w:color w:val="3F7F7F"/>
-          <w:sz w:val="20"/>
-          <w:szCs w:val="20"/>
-          <w:highlight w:val="lightGray"/>
-        </w:rPr>
-        <w:t>:bean</w:t>
-      </w:r>
-      <w:proofErr w:type="spellEnd"/>
-      <w:proofErr w:type="gramEnd"/>
+        <w:t>beans:bean</w:t>
+      </w:r>
       <w:r>
         <w:rPr>
           <w:rFonts w:ascii="Consolas" w:hAnsi="Consolas" w:cs="Consolas"/>
@@ -2407,9 +2181,34 @@
           <w:sz w:val="20"/>
           <w:szCs w:val="20"/>
         </w:rPr>
-        <w:t>"</w:t>
-      </w:r>
-      <w:proofErr w:type="spellStart"/>
+        <w:t>"dataSource"</w:t>
+      </w:r>
+      <w:r>
+        <w:rPr>
+          <w:rFonts w:ascii="Consolas" w:hAnsi="Consolas" w:cs="Consolas"/>
+          <w:sz w:val="20"/>
+          <w:szCs w:val="20"/>
+        </w:rPr>
+        <w:t xml:space="preserve"> </w:t>
+      </w:r>
+      <w:r>
+        <w:rPr>
+          <w:rFonts w:ascii="Consolas" w:hAnsi="Consolas" w:cs="Consolas"/>
+          <w:color w:val="7F007F"/>
+          <w:sz w:val="20"/>
+          <w:szCs w:val="20"/>
+        </w:rPr>
+        <w:t>class</w:t>
+      </w:r>
+      <w:r>
+        <w:rPr>
+          <w:rFonts w:ascii="Consolas" w:hAnsi="Consolas" w:cs="Consolas"/>
+          <w:color w:val="000000"/>
+          <w:sz w:val="20"/>
+          <w:szCs w:val="20"/>
+        </w:rPr>
+        <w:t>=</w:t>
+      </w:r>
       <w:r>
         <w:rPr>
           <w:rFonts w:ascii="Consolas" w:hAnsi="Consolas" w:cs="Consolas"/>
@@ -2419,80 +2218,7 @@
           <w:sz w:val="20"/>
           <w:szCs w:val="20"/>
         </w:rPr>
-        <w:t>dataSource</w:t>
-      </w:r>
-      <w:proofErr w:type="spellEnd"/>
-      <w:r>
-        <w:rPr>
-          <w:rFonts w:ascii="Consolas" w:hAnsi="Consolas" w:cs="Consolas"/>
-          <w:i/>
-          <w:iCs/>
-          <w:color w:val="2A00FF"/>
-          <w:sz w:val="20"/>
-          <w:szCs w:val="20"/>
-        </w:rPr>
-        <w:t>"</w:t>
-      </w:r>
-      <w:r>
-        <w:rPr>
-          <w:rFonts w:ascii="Consolas" w:hAnsi="Consolas" w:cs="Consolas"/>
-          <w:sz w:val="20"/>
-          <w:szCs w:val="20"/>
-        </w:rPr>
-        <w:t xml:space="preserve"> </w:t>
-      </w:r>
-      <w:r>
-        <w:rPr>
-          <w:rFonts w:ascii="Consolas" w:hAnsi="Consolas" w:cs="Consolas"/>
-          <w:color w:val="7F007F"/>
-          <w:sz w:val="20"/>
-          <w:szCs w:val="20"/>
-        </w:rPr>
-        <w:t>class</w:t>
-      </w:r>
-      <w:r>
-        <w:rPr>
-          <w:rFonts w:ascii="Consolas" w:hAnsi="Consolas" w:cs="Consolas"/>
-          <w:color w:val="000000"/>
-          <w:sz w:val="20"/>
-          <w:szCs w:val="20"/>
-        </w:rPr>
-        <w:t>=</w:t>
-      </w:r>
-      <w:r>
-        <w:rPr>
-          <w:rFonts w:ascii="Consolas" w:hAnsi="Consolas" w:cs="Consolas"/>
-          <w:i/>
-          <w:iCs/>
-          <w:color w:val="2A00FF"/>
-          <w:sz w:val="20"/>
-          <w:szCs w:val="20"/>
-        </w:rPr>
-        <w:t>"</w:t>
-      </w:r>
-      <w:proofErr w:type="spellStart"/>
-      <w:r>
-        <w:rPr>
-          <w:rFonts w:ascii="Consolas" w:hAnsi="Consolas" w:cs="Consolas"/>
-          <w:i/>
-          <w:iCs/>
-          <w:color w:val="2A00FF"/>
-          <w:sz w:val="20"/>
-          <w:szCs w:val="20"/>
-        </w:rPr>
-        <w:t>org.apache.commons.dbcp.BasicDataSource</w:t>
-      </w:r>
-      <w:proofErr w:type="spellEnd"/>
-      <w:r>
-        <w:rPr>
-          <w:rFonts w:ascii="Consolas" w:hAnsi="Consolas" w:cs="Consolas"/>
-          <w:i/>
-          <w:iCs/>
-          <w:color w:val="2A00FF"/>
-          <w:sz w:val="20"/>
-          <w:szCs w:val="20"/>
-        </w:rPr>
-        <w:t>"</w:t>
+        <w:t>"org.apache.commons.dbcp.BasicDataSource"</w:t>
       </w:r>
     </w:p>
     <w:p>
@@ -2523,7 +2249,6 @@
         </w:rPr>
         <w:tab/>
       </w:r>
-      <w:proofErr w:type="gramStart"/>
       <w:r>
         <w:rPr>
           <w:rFonts w:ascii="Consolas" w:hAnsi="Consolas" w:cs="Consolas"/>
@@ -2533,7 +2258,6 @@
         </w:rPr>
         <w:t>destroy-method</w:t>
       </w:r>
-      <w:proofErr w:type="gramEnd"/>
       <w:r>
         <w:rPr>
           <w:rFonts w:ascii="Consolas" w:hAnsi="Consolas" w:cs="Consolas"/>
@@ -2603,7 +2327,6 @@
         </w:rPr>
         <w:t>&lt;</w:t>
       </w:r>
-      <w:proofErr w:type="spellStart"/>
       <w:r>
         <w:rPr>
           <w:rFonts w:ascii="Consolas" w:hAnsi="Consolas" w:cs="Consolas"/>
@@ -2611,20 +2334,8 @@
           <w:sz w:val="20"/>
           <w:szCs w:val="20"/>
         </w:rPr>
-        <w:t>beans</w:t>
-      </w:r>
-      <w:proofErr w:type="gramStart"/>
-      <w:r>
-        <w:rPr>
-          <w:rFonts w:ascii="Consolas" w:hAnsi="Consolas" w:cs="Consolas"/>
-          <w:color w:val="3F7F7F"/>
-          <w:sz w:val="20"/>
-          <w:szCs w:val="20"/>
-        </w:rPr>
-        <w:t>:property</w:t>
-      </w:r>
-      <w:proofErr w:type="spellEnd"/>
-      <w:proofErr w:type="gramEnd"/>
+        <w:t>beans:property</w:t>
+      </w:r>
       <w:r>
         <w:rPr>
           <w:rFonts w:ascii="Consolas" w:hAnsi="Consolas" w:cs="Consolas"/>
@@ -2660,9 +2371,34 @@
           <w:sz w:val="20"/>
           <w:szCs w:val="20"/>
         </w:rPr>
-        <w:t>"</w:t>
-      </w:r>
-      <w:proofErr w:type="spellStart"/>
+        <w:t>"driverClassName"</w:t>
+      </w:r>
+      <w:r>
+        <w:rPr>
+          <w:rFonts w:ascii="Consolas" w:hAnsi="Consolas" w:cs="Consolas"/>
+          <w:sz w:val="20"/>
+          <w:szCs w:val="20"/>
+        </w:rPr>
+        <w:t xml:space="preserve"> </w:t>
+      </w:r>
+      <w:r>
+        <w:rPr>
+          <w:rFonts w:ascii="Consolas" w:hAnsi="Consolas" w:cs="Consolas"/>
+          <w:color w:val="7F007F"/>
+          <w:sz w:val="20"/>
+          <w:szCs w:val="20"/>
+        </w:rPr>
+        <w:t>value</w:t>
+      </w:r>
+      <w:r>
+        <w:rPr>
+          <w:rFonts w:ascii="Consolas" w:hAnsi="Consolas" w:cs="Consolas"/>
+          <w:color w:val="000000"/>
+          <w:sz w:val="20"/>
+          <w:szCs w:val="20"/>
+        </w:rPr>
+        <w:t>=</w:t>
+      </w:r>
       <w:r>
         <w:rPr>
           <w:rFonts w:ascii="Consolas" w:hAnsi="Consolas" w:cs="Consolas"/>
@@ -2672,80 +2408,7 @@
           <w:sz w:val="20"/>
           <w:szCs w:val="20"/>
         </w:rPr>
-        <w:t>driverClassName</w:t>
-      </w:r>
-      <w:proofErr w:type="spellEnd"/>
-      <w:r>
-        <w:rPr>
-          <w:rFonts w:ascii="Consolas" w:hAnsi="Consolas" w:cs="Consolas"/>
-          <w:i/>
-          <w:iCs/>
-          <w:color w:val="2A00FF"/>
-          <w:sz w:val="20"/>
-          <w:szCs w:val="20"/>
-        </w:rPr>
-        <w:t>"</w:t>
-      </w:r>
-      <w:r>
-        <w:rPr>
-          <w:rFonts w:ascii="Consolas" w:hAnsi="Consolas" w:cs="Consolas"/>
-          <w:sz w:val="20"/>
-          <w:szCs w:val="20"/>
-        </w:rPr>
-        <w:t xml:space="preserve"> </w:t>
-      </w:r>
-      <w:r>
-        <w:rPr>
-          <w:rFonts w:ascii="Consolas" w:hAnsi="Consolas" w:cs="Consolas"/>
-          <w:color w:val="7F007F"/>
-          <w:sz w:val="20"/>
-          <w:szCs w:val="20"/>
-        </w:rPr>
-        <w:t>value</w:t>
-      </w:r>
-      <w:r>
-        <w:rPr>
-          <w:rFonts w:ascii="Consolas" w:hAnsi="Consolas" w:cs="Consolas"/>
-          <w:color w:val="000000"/>
-          <w:sz w:val="20"/>
-          <w:szCs w:val="20"/>
-        </w:rPr>
-        <w:t>=</w:t>
-      </w:r>
-      <w:r>
-        <w:rPr>
-          <w:rFonts w:ascii="Consolas" w:hAnsi="Consolas" w:cs="Consolas"/>
-          <w:i/>
-          <w:iCs/>
-          <w:color w:val="2A00FF"/>
-          <w:sz w:val="20"/>
-          <w:szCs w:val="20"/>
-        </w:rPr>
-        <w:t>"</w:t>
-      </w:r>
-      <w:proofErr w:type="spellStart"/>
-      <w:r>
-        <w:rPr>
-          <w:rFonts w:ascii="Consolas" w:hAnsi="Consolas" w:cs="Consolas"/>
-          <w:i/>
-          <w:iCs/>
-          <w:color w:val="2A00FF"/>
-          <w:sz w:val="20"/>
-          <w:szCs w:val="20"/>
-        </w:rPr>
-        <w:t>com.mysql.jdbc.Driver</w:t>
-      </w:r>
-      <w:proofErr w:type="spellEnd"/>
-      <w:r>
-        <w:rPr>
-          <w:rFonts w:ascii="Consolas" w:hAnsi="Consolas" w:cs="Consolas"/>
-          <w:i/>
-          <w:iCs/>
-          <w:color w:val="2A00FF"/>
-          <w:sz w:val="20"/>
-          <w:szCs w:val="20"/>
-        </w:rPr>
-        <w:t>"</w:t>
+        <w:t>"com.mysql.jdbc.Driver"</w:t>
       </w:r>
       <w:r>
         <w:rPr>
@@ -2804,7 +2467,6 @@
         </w:rPr>
         <w:t>&lt;</w:t>
       </w:r>
-      <w:proofErr w:type="spellStart"/>
       <w:r>
         <w:rPr>
           <w:rFonts w:ascii="Consolas" w:hAnsi="Consolas" w:cs="Consolas"/>
@@ -2812,20 +2474,8 @@
           <w:sz w:val="20"/>
           <w:szCs w:val="20"/>
         </w:rPr>
-        <w:t>beans</w:t>
-      </w:r>
-      <w:proofErr w:type="gramStart"/>
-      <w:r>
-        <w:rPr>
-          <w:rFonts w:ascii="Consolas" w:hAnsi="Consolas" w:cs="Consolas"/>
-          <w:color w:val="3F7F7F"/>
-          <w:sz w:val="20"/>
-          <w:szCs w:val="20"/>
-        </w:rPr>
-        <w:t>:property</w:t>
-      </w:r>
-      <w:proofErr w:type="spellEnd"/>
-      <w:proofErr w:type="gramEnd"/>
+        <w:t>beans:property</w:t>
+      </w:r>
       <w:r>
         <w:rPr>
           <w:rFonts w:ascii="Consolas" w:hAnsi="Consolas" w:cs="Consolas"/>
@@ -2861,31 +2511,7 @@
           <w:sz w:val="20"/>
           <w:szCs w:val="20"/>
         </w:rPr>
-        <w:t>"</w:t>
-      </w:r>
-      <w:proofErr w:type="spellStart"/>
-      <w:r>
-        <w:rPr>
-          <w:rFonts w:ascii="Consolas" w:hAnsi="Consolas" w:cs="Consolas"/>
-          <w:i/>
-          <w:iCs/>
-          <w:color w:val="2A00FF"/>
-          <w:sz w:val="20"/>
-          <w:szCs w:val="20"/>
-        </w:rPr>
-        <w:t>url</w:t>
-      </w:r>
-      <w:proofErr w:type="spellEnd"/>
-      <w:r>
-        <w:rPr>
-          <w:rFonts w:ascii="Consolas" w:hAnsi="Consolas" w:cs="Consolas"/>
-          <w:i/>
-          <w:iCs/>
-          <w:color w:val="2A00FF"/>
-          <w:sz w:val="20"/>
-          <w:szCs w:val="20"/>
-        </w:rPr>
-        <w:t>"</w:t>
+        <w:t>"url"</w:t>
       </w:r>
     </w:p>
     <w:p>
@@ -2924,7 +2550,6 @@
         </w:rPr>
         <w:tab/>
       </w:r>
-      <w:proofErr w:type="gramStart"/>
       <w:r>
         <w:rPr>
           <w:rFonts w:ascii="Consolas" w:hAnsi="Consolas" w:cs="Consolas"/>
@@ -2934,7 +2559,6 @@
         </w:rPr>
         <w:t>value</w:t>
       </w:r>
-      <w:proofErr w:type="gramEnd"/>
       <w:r>
         <w:rPr>
           <w:rFonts w:ascii="Consolas" w:hAnsi="Consolas" w:cs="Consolas"/>
@@ -2953,31 +2577,7 @@
           <w:sz w:val="20"/>
           <w:szCs w:val="20"/>
         </w:rPr>
-        <w:t>"</w:t>
-      </w:r>
-      <w:proofErr w:type="spellStart"/>
-      <w:r>
-        <w:rPr>
-          <w:rFonts w:ascii="Consolas" w:hAnsi="Consolas" w:cs="Consolas"/>
-          <w:i/>
-          <w:iCs/>
-          <w:color w:val="2A00FF"/>
-          <w:sz w:val="20"/>
-          <w:szCs w:val="20"/>
-        </w:rPr>
-        <w:t>jdbc:mysql</w:t>
-      </w:r>
-      <w:proofErr w:type="spellEnd"/>
-      <w:r>
-        <w:rPr>
-          <w:rFonts w:ascii="Consolas" w:hAnsi="Consolas" w:cs="Consolas"/>
-          <w:i/>
-          <w:iCs/>
-          <w:color w:val="2A00FF"/>
-          <w:sz w:val="20"/>
-          <w:szCs w:val="20"/>
-        </w:rPr>
-        <w:t>://localhost:3306/company"</w:t>
+        <w:t>"jdbc:mysql://localhost:3306/company"</w:t>
       </w:r>
       <w:r>
         <w:rPr>
@@ -3036,7 +2636,6 @@
         </w:rPr>
         <w:t>&lt;</w:t>
       </w:r>
-      <w:proofErr w:type="spellStart"/>
       <w:r>
         <w:rPr>
           <w:rFonts w:ascii="Consolas" w:hAnsi="Consolas" w:cs="Consolas"/>
@@ -3044,20 +2643,8 @@
           <w:sz w:val="20"/>
           <w:szCs w:val="20"/>
         </w:rPr>
-        <w:t>beans</w:t>
-      </w:r>
-      <w:proofErr w:type="gramStart"/>
-      <w:r>
-        <w:rPr>
-          <w:rFonts w:ascii="Consolas" w:hAnsi="Consolas" w:cs="Consolas"/>
-          <w:color w:val="3F7F7F"/>
-          <w:sz w:val="20"/>
-          <w:szCs w:val="20"/>
-        </w:rPr>
-        <w:t>:property</w:t>
-      </w:r>
-      <w:proofErr w:type="spellEnd"/>
-      <w:proofErr w:type="gramEnd"/>
+        <w:t>beans:property</w:t>
+      </w:r>
       <w:r>
         <w:rPr>
           <w:rFonts w:ascii="Consolas" w:hAnsi="Consolas" w:cs="Consolas"/>
@@ -3202,7 +2789,6 @@
         </w:rPr>
         <w:t>&lt;</w:t>
       </w:r>
-      <w:proofErr w:type="spellStart"/>
       <w:r>
         <w:rPr>
           <w:rFonts w:ascii="Consolas" w:hAnsi="Consolas" w:cs="Consolas"/>
@@ -3210,20 +2796,8 @@
           <w:sz w:val="20"/>
           <w:szCs w:val="20"/>
         </w:rPr>
-        <w:t>beans</w:t>
-      </w:r>
-      <w:proofErr w:type="gramStart"/>
-      <w:r>
-        <w:rPr>
-          <w:rFonts w:ascii="Consolas" w:hAnsi="Consolas" w:cs="Consolas"/>
-          <w:color w:val="3F7F7F"/>
-          <w:sz w:val="20"/>
-          <w:szCs w:val="20"/>
-        </w:rPr>
-        <w:t>:property</w:t>
-      </w:r>
-      <w:proofErr w:type="spellEnd"/>
-      <w:proofErr w:type="gramEnd"/>
+        <w:t>beans:property</w:t>
+      </w:r>
       <w:r>
         <w:rPr>
           <w:rFonts w:ascii="Consolas" w:hAnsi="Consolas" w:cs="Consolas"/>
@@ -3296,9 +2870,25 @@
           <w:sz w:val="20"/>
           <w:szCs w:val="20"/>
         </w:rPr>
-        <w:t>"</w:t>
-      </w:r>
-      <w:proofErr w:type="spellStart"/>
+        <w:t>"xxxxx"</w:t>
+      </w:r>
+      <w:r>
+        <w:rPr>
+          <w:rFonts w:ascii="Consolas" w:hAnsi="Consolas" w:cs="Consolas"/>
+          <w:sz w:val="20"/>
+          <w:szCs w:val="20"/>
+        </w:rPr>
+        <w:t xml:space="preserve"> </w:t>
+      </w:r>
+      <w:r>
+        <w:rPr>
+          <w:rFonts w:ascii="Consolas" w:hAnsi="Consolas" w:cs="Consolas"/>
+          <w:color w:val="008080"/>
+          <w:sz w:val="20"/>
+          <w:szCs w:val="20"/>
+        </w:rPr>
+        <w:t xml:space="preserve">/&gt; &lt;!-- </w:t>
+      </w:r>
       <w:r>
         <w:rPr>
           <w:rFonts w:ascii="Consolas" w:hAnsi="Consolas" w:cs="Consolas"/>
@@ -3310,48 +2900,6 @@
         </w:rPr>
         <w:t>xxxxx</w:t>
       </w:r>
-      <w:proofErr w:type="spellEnd"/>
-      <w:r>
-        <w:rPr>
-          <w:rFonts w:ascii="Consolas" w:hAnsi="Consolas" w:cs="Consolas"/>
-          <w:i/>
-          <w:iCs/>
-          <w:color w:val="2A00FF"/>
-          <w:sz w:val="20"/>
-          <w:szCs w:val="20"/>
-        </w:rPr>
-        <w:t>"</w:t>
-      </w:r>
-      <w:r>
-        <w:rPr>
-          <w:rFonts w:ascii="Consolas" w:hAnsi="Consolas" w:cs="Consolas"/>
-          <w:sz w:val="20"/>
-          <w:szCs w:val="20"/>
-        </w:rPr>
-        <w:t xml:space="preserve"> </w:t>
-      </w:r>
-      <w:r>
-        <w:rPr>
-          <w:rFonts w:ascii="Consolas" w:hAnsi="Consolas" w:cs="Consolas"/>
-          <w:color w:val="008080"/>
-          <w:sz w:val="20"/>
-          <w:szCs w:val="20"/>
-        </w:rPr>
-        <w:t xml:space="preserve">/&gt; &lt;!-- </w:t>
-      </w:r>
-      <w:proofErr w:type="spellStart"/>
-      <w:r>
-        <w:rPr>
-          <w:rFonts w:ascii="Consolas" w:hAnsi="Consolas" w:cs="Consolas"/>
-          <w:i/>
-          <w:iCs/>
-          <w:color w:val="2A00FF"/>
-          <w:sz w:val="20"/>
-          <w:szCs w:val="20"/>
-        </w:rPr>
-        <w:t>xxxxx</w:t>
-      </w:r>
-      <w:proofErr w:type="spellEnd"/>
       <w:r>
         <w:rPr>
           <w:rFonts w:ascii="Consolas" w:hAnsi="Consolas" w:cs="Consolas"/>
@@ -3402,7 +2950,6 @@
         </w:rPr>
         <w:t>&lt;/</w:t>
       </w:r>
-      <w:proofErr w:type="spellStart"/>
       <w:r>
         <w:rPr>
           <w:rFonts w:ascii="Consolas" w:hAnsi="Consolas" w:cs="Consolas"/>
@@ -3411,21 +2958,8 @@
           <w:szCs w:val="20"/>
           <w:highlight w:val="lightGray"/>
         </w:rPr>
-        <w:t>beans</w:t>
-      </w:r>
-      <w:proofErr w:type="gramStart"/>
-      <w:r>
-        <w:rPr>
-          <w:rFonts w:ascii="Consolas" w:hAnsi="Consolas" w:cs="Consolas"/>
-          <w:color w:val="3F7F7F"/>
-          <w:sz w:val="20"/>
-          <w:szCs w:val="20"/>
-          <w:highlight w:val="lightGray"/>
-        </w:rPr>
-        <w:t>:bean</w:t>
-      </w:r>
-      <w:proofErr w:type="spellEnd"/>
-      <w:proofErr w:type="gramEnd"/>
+        <w:t>beans:bean</w:t>
+      </w:r>
       <w:r>
         <w:rPr>
           <w:rFonts w:ascii="Consolas" w:hAnsi="Consolas" w:cs="Consolas"/>
@@ -3448,7 +2982,12 @@
     </w:p>
     <w:p>
       <w:r>
-        <w:t>http://youdomain.com/</w:t>
+        <w:t>http://youdomain.com/zapp/</w:t>
+      </w:r>
+    </w:p>
+    <w:p>
+      <w:r>
+        <w:t>You will get a basic UI of form here.</w:t>
       </w:r>
     </w:p>
     <w:sectPr>
@@ -3993,6 +3532,7 @@
   <w:style w:type="paragraph" w:default="1" w:styleId="Normal">
     <w:name w:val="Normal"/>
     <w:qFormat/>
+    <w:rsid w:val="00AC2E31"/>
   </w:style>
   <w:style w:type="character" w:default="1" w:styleId="DefaultParagraphFont">
     <w:name w:val="Default Paragraph Font"/>

</xml_diff>